<commit_message>
Add sub-titles anchors in README.md
</commit_message>
<xml_diff>
--- a/Source/Guidelines Methodology.docx
+++ b/Source/Guidelines Methodology.docx
@@ -152,8 +152,6 @@
           <w:sz w:val="40"/>
         </w:rPr>
       </w:pPr>
-      <w:bookmarkStart w:id="0" w:name="_GoBack"/>
-      <w:bookmarkEnd w:id="0"/>
       <w:r>
         <w:rPr>
           <w:rStyle w:val="Accentuation"/>
@@ -190,6 +188,9 @@
       <w:pPr>
         <w:spacing w:line="240" w:lineRule="auto"/>
         <w:jc w:val="center"/>
+        <w:rPr>
+          <w:szCs w:val="24"/>
+        </w:rPr>
       </w:pPr>
       <w:hyperlink r:id="rId10" w:history="1">
         <w:r>
@@ -206,9 +207,1753 @@
           <w:t>GITHUB.COM/ORDISOFTWARE/GUIDELINES</w:t>
         </w:r>
       </w:hyperlink>
-    </w:p>
+      <w:r>
+        <w:rPr>
+          <w:b/>
+          <w:bCs/>
+          <w:iCs/>
+          <w:szCs w:val="24"/>
+        </w:rPr>
+        <w:br w:type="page"/>
+      </w:r>
+    </w:p>
+    <w:sdt>
+      <w:sdtPr>
+        <w:rPr>
+          <w:b/>
+          <w:bCs/>
+          <w:iCs/>
+          <w:caps/>
+        </w:rPr>
+        <w:id w:val="83637954"/>
+        <w:docPartObj>
+          <w:docPartGallery w:val="Table of Contents"/>
+          <w:docPartUnique/>
+        </w:docPartObj>
+      </w:sdtPr>
+      <w:sdtEndPr/>
+      <w:sdtContent>
+        <w:p>
+          <w:pPr>
+            <w:spacing w:line="240" w:lineRule="auto"/>
+            <w:jc w:val="left"/>
+          </w:pPr>
+          <w:r>
+            <w:rPr>
+              <w:b/>
+              <w:sz w:val="40"/>
+              <w:szCs w:val="40"/>
+            </w:rPr>
+            <w:t>TABLE OF CONTENTS</w:t>
+          </w:r>
+        </w:p>
+        <w:p>
+          <w:pPr>
+            <w:pStyle w:val="TM1"/>
+          </w:pPr>
+        </w:p>
+        <w:p>
+          <w:pPr>
+            <w:pStyle w:val="TM1"/>
+            <w:rPr>
+              <w:noProof/>
+              <w:sz w:val="22"/>
+              <w:szCs w:val="22"/>
+              <w:lang w:val="fr-FR" w:eastAsia="fr-FR" w:bidi="ar-SA"/>
+            </w:rPr>
+          </w:pPr>
+          <w:r>
+            <w:rPr>
+              <w:szCs w:val="24"/>
+            </w:rPr>
+            <w:fldChar w:fldCharType="begin"/>
+          </w:r>
+          <w:r>
+            <w:rPr>
+              <w:szCs w:val="24"/>
+            </w:rPr>
+            <w:instrText xml:space="preserve"> TOC \o "1-3" \h \z \u </w:instrText>
+          </w:r>
+          <w:r>
+            <w:rPr>
+              <w:szCs w:val="24"/>
+            </w:rPr>
+            <w:fldChar w:fldCharType="separate"/>
+          </w:r>
+          <w:hyperlink w:anchor="_Toc510535917" w:history="1">
+            <w:r>
+              <w:rPr>
+                <w:rStyle w:val="Lienhypertexte"/>
+                <w:rFonts w:asciiTheme="minorHAnsi" w:hAnsiTheme="minorHAnsi"/>
+              </w:rPr>
+              <w:t>License</w:t>
+            </w:r>
+            <w:r>
+              <w:rPr>
+                <w:noProof/>
+                <w:webHidden/>
+              </w:rPr>
+              <w:tab/>
+            </w:r>
+            <w:r>
+              <w:rPr>
+                <w:noProof/>
+                <w:webHidden/>
+              </w:rPr>
+              <w:fldChar w:fldCharType="begin"/>
+            </w:r>
+            <w:r>
+              <w:rPr>
+                <w:noProof/>
+                <w:webHidden/>
+              </w:rPr>
+              <w:instrText xml:space="preserve"> PAGEREF _Toc510535917 \h </w:instrText>
+            </w:r>
+            <w:r>
+              <w:rPr>
+                <w:noProof/>
+                <w:webHidden/>
+              </w:rPr>
+            </w:r>
+            <w:r>
+              <w:rPr>
+                <w:noProof/>
+                <w:webHidden/>
+              </w:rPr>
+              <w:fldChar w:fldCharType="separate"/>
+            </w:r>
+            <w:r>
+              <w:rPr>
+                <w:noProof/>
+                <w:webHidden/>
+              </w:rPr>
+              <w:t>3</w:t>
+            </w:r>
+            <w:r>
+              <w:rPr>
+                <w:noProof/>
+                <w:webHidden/>
+              </w:rPr>
+              <w:fldChar w:fldCharType="end"/>
+            </w:r>
+          </w:hyperlink>
+        </w:p>
+        <w:p>
+          <w:pPr>
+            <w:pStyle w:val="TM1"/>
+            <w:rPr>
+              <w:noProof/>
+              <w:sz w:val="22"/>
+              <w:szCs w:val="22"/>
+              <w:lang w:val="fr-FR" w:eastAsia="fr-FR" w:bidi="ar-SA"/>
+            </w:rPr>
+          </w:pPr>
+          <w:hyperlink w:anchor="_Toc510535918" w:history="1">
+            <w:r>
+              <w:rPr>
+                <w:rStyle w:val="Lienhypertexte"/>
+                <w:rFonts w:asciiTheme="minorHAnsi" w:hAnsiTheme="minorHAnsi"/>
+              </w:rPr>
+              <w:t>Foreword</w:t>
+            </w:r>
+            <w:r>
+              <w:rPr>
+                <w:noProof/>
+                <w:webHidden/>
+              </w:rPr>
+              <w:tab/>
+            </w:r>
+            <w:r>
+              <w:rPr>
+                <w:noProof/>
+                <w:webHidden/>
+              </w:rPr>
+              <w:fldChar w:fldCharType="begin"/>
+            </w:r>
+            <w:r>
+              <w:rPr>
+                <w:noProof/>
+                <w:webHidden/>
+              </w:rPr>
+              <w:instrText xml:space="preserve"> PAGEREF _Toc510535918 \h </w:instrText>
+            </w:r>
+            <w:r>
+              <w:rPr>
+                <w:noProof/>
+                <w:webHidden/>
+              </w:rPr>
+            </w:r>
+            <w:r>
+              <w:rPr>
+                <w:noProof/>
+                <w:webHidden/>
+              </w:rPr>
+              <w:fldChar w:fldCharType="separate"/>
+            </w:r>
+            <w:r>
+              <w:rPr>
+                <w:noProof/>
+                <w:webHidden/>
+              </w:rPr>
+              <w:t>4</w:t>
+            </w:r>
+            <w:r>
+              <w:rPr>
+                <w:noProof/>
+                <w:webHidden/>
+              </w:rPr>
+              <w:fldChar w:fldCharType="end"/>
+            </w:r>
+          </w:hyperlink>
+        </w:p>
+        <w:p>
+          <w:pPr>
+            <w:pStyle w:val="TM2"/>
+            <w:tabs>
+              <w:tab w:val="right" w:leader="dot" w:pos="9060"/>
+            </w:tabs>
+            <w:rPr>
+              <w:noProof/>
+              <w:sz w:val="22"/>
+              <w:szCs w:val="22"/>
+              <w:lang w:val="fr-FR" w:eastAsia="fr-FR" w:bidi="ar-SA"/>
+            </w:rPr>
+          </w:pPr>
+          <w:hyperlink w:anchor="_Toc510535919" w:history="1">
+            <w:r>
+              <w:rPr>
+                <w:rStyle w:val="Lienhypertexte"/>
+                <w:rFonts w:asciiTheme="minorHAnsi" w:hAnsiTheme="minorHAnsi"/>
+              </w:rPr>
+              <w:t>Disclaimer</w:t>
+            </w:r>
+            <w:r>
+              <w:rPr>
+                <w:noProof/>
+                <w:webHidden/>
+              </w:rPr>
+              <w:tab/>
+            </w:r>
+            <w:r>
+              <w:rPr>
+                <w:noProof/>
+                <w:webHidden/>
+              </w:rPr>
+              <w:fldChar w:fldCharType="begin"/>
+            </w:r>
+            <w:r>
+              <w:rPr>
+                <w:noProof/>
+                <w:webHidden/>
+              </w:rPr>
+              <w:instrText xml:space="preserve"> PAGEREF _Toc510535919 \h </w:instrText>
+            </w:r>
+            <w:r>
+              <w:rPr>
+                <w:noProof/>
+                <w:webHidden/>
+              </w:rPr>
+            </w:r>
+            <w:r>
+              <w:rPr>
+                <w:noProof/>
+                <w:webHidden/>
+              </w:rPr>
+              <w:fldChar w:fldCharType="separate"/>
+            </w:r>
+            <w:r>
+              <w:rPr>
+                <w:noProof/>
+                <w:webHidden/>
+              </w:rPr>
+              <w:t>4</w:t>
+            </w:r>
+            <w:r>
+              <w:rPr>
+                <w:noProof/>
+                <w:webHidden/>
+              </w:rPr>
+              <w:fldChar w:fldCharType="end"/>
+            </w:r>
+          </w:hyperlink>
+        </w:p>
+        <w:p>
+          <w:pPr>
+            <w:pStyle w:val="TM2"/>
+            <w:tabs>
+              <w:tab w:val="right" w:leader="dot" w:pos="9060"/>
+            </w:tabs>
+            <w:rPr>
+              <w:noProof/>
+              <w:sz w:val="22"/>
+              <w:szCs w:val="22"/>
+              <w:lang w:val="fr-FR" w:eastAsia="fr-FR" w:bidi="ar-SA"/>
+            </w:rPr>
+          </w:pPr>
+          <w:hyperlink w:anchor="_Toc510535920" w:history="1">
+            <w:r>
+              <w:rPr>
+                <w:rStyle w:val="Lienhypertexte"/>
+                <w:rFonts w:asciiTheme="minorHAnsi" w:hAnsiTheme="minorHAnsi"/>
+              </w:rPr>
+              <w:t>Who this document is for</w:t>
+            </w:r>
+            <w:r>
+              <w:rPr>
+                <w:noProof/>
+                <w:webHidden/>
+              </w:rPr>
+              <w:tab/>
+            </w:r>
+            <w:r>
+              <w:rPr>
+                <w:noProof/>
+                <w:webHidden/>
+              </w:rPr>
+              <w:fldChar w:fldCharType="begin"/>
+            </w:r>
+            <w:r>
+              <w:rPr>
+                <w:noProof/>
+                <w:webHidden/>
+              </w:rPr>
+              <w:instrText xml:space="preserve"> PAGEREF _Toc510535920 \h </w:instrText>
+            </w:r>
+            <w:r>
+              <w:rPr>
+                <w:noProof/>
+                <w:webHidden/>
+              </w:rPr>
+            </w:r>
+            <w:r>
+              <w:rPr>
+                <w:noProof/>
+                <w:webHidden/>
+              </w:rPr>
+              <w:fldChar w:fldCharType="separate"/>
+            </w:r>
+            <w:r>
+              <w:rPr>
+                <w:noProof/>
+                <w:webHidden/>
+              </w:rPr>
+              <w:t>4</w:t>
+            </w:r>
+            <w:r>
+              <w:rPr>
+                <w:noProof/>
+                <w:webHidden/>
+              </w:rPr>
+              <w:fldChar w:fldCharType="end"/>
+            </w:r>
+          </w:hyperlink>
+        </w:p>
+        <w:p>
+          <w:pPr>
+            <w:pStyle w:val="TM2"/>
+            <w:tabs>
+              <w:tab w:val="right" w:leader="dot" w:pos="9060"/>
+            </w:tabs>
+            <w:rPr>
+              <w:noProof/>
+              <w:sz w:val="22"/>
+              <w:szCs w:val="22"/>
+              <w:lang w:val="fr-FR" w:eastAsia="fr-FR" w:bidi="ar-SA"/>
+            </w:rPr>
+          </w:pPr>
+          <w:hyperlink w:anchor="_Toc510535921" w:history="1">
+            <w:r>
+              <w:rPr>
+                <w:rStyle w:val="Lienhypertexte"/>
+                <w:rFonts w:asciiTheme="minorHAnsi" w:hAnsiTheme="minorHAnsi"/>
+              </w:rPr>
+              <w:t>How this document is organized</w:t>
+            </w:r>
+            <w:r>
+              <w:rPr>
+                <w:noProof/>
+                <w:webHidden/>
+              </w:rPr>
+              <w:tab/>
+            </w:r>
+            <w:r>
+              <w:rPr>
+                <w:noProof/>
+                <w:webHidden/>
+              </w:rPr>
+              <w:fldChar w:fldCharType="begin"/>
+            </w:r>
+            <w:r>
+              <w:rPr>
+                <w:noProof/>
+                <w:webHidden/>
+              </w:rPr>
+              <w:instrText xml:space="preserve"> PAGEREF _Toc510535921 \h </w:instrText>
+            </w:r>
+            <w:r>
+              <w:rPr>
+                <w:noProof/>
+                <w:webHidden/>
+              </w:rPr>
+            </w:r>
+            <w:r>
+              <w:rPr>
+                <w:noProof/>
+                <w:webHidden/>
+              </w:rPr>
+              <w:fldChar w:fldCharType="separate"/>
+            </w:r>
+            <w:r>
+              <w:rPr>
+                <w:noProof/>
+                <w:webHidden/>
+              </w:rPr>
+              <w:t>4</w:t>
+            </w:r>
+            <w:r>
+              <w:rPr>
+                <w:noProof/>
+                <w:webHidden/>
+              </w:rPr>
+              <w:fldChar w:fldCharType="end"/>
+            </w:r>
+          </w:hyperlink>
+        </w:p>
+        <w:p>
+          <w:pPr>
+            <w:pStyle w:val="TM2"/>
+            <w:tabs>
+              <w:tab w:val="right" w:leader="dot" w:pos="9060"/>
+            </w:tabs>
+            <w:rPr>
+              <w:noProof/>
+              <w:sz w:val="22"/>
+              <w:szCs w:val="22"/>
+              <w:lang w:val="fr-FR" w:eastAsia="fr-FR" w:bidi="ar-SA"/>
+            </w:rPr>
+          </w:pPr>
+          <w:hyperlink w:anchor="_Toc510535922" w:history="1">
+            <w:r>
+              <w:rPr>
+                <w:rStyle w:val="Lienhypertexte"/>
+                <w:rFonts w:asciiTheme="minorHAnsi" w:hAnsiTheme="minorHAnsi"/>
+              </w:rPr>
+              <w:t>Conventions used in this document</w:t>
+            </w:r>
+            <w:r>
+              <w:rPr>
+                <w:noProof/>
+                <w:webHidden/>
+              </w:rPr>
+              <w:tab/>
+            </w:r>
+            <w:r>
+              <w:rPr>
+                <w:noProof/>
+                <w:webHidden/>
+              </w:rPr>
+              <w:fldChar w:fldCharType="begin"/>
+            </w:r>
+            <w:r>
+              <w:rPr>
+                <w:noProof/>
+                <w:webHidden/>
+              </w:rPr>
+              <w:instrText xml:space="preserve"> PAGEREF _Toc510535922 \h </w:instrText>
+            </w:r>
+            <w:r>
+              <w:rPr>
+                <w:noProof/>
+                <w:webHidden/>
+              </w:rPr>
+            </w:r>
+            <w:r>
+              <w:rPr>
+                <w:noProof/>
+                <w:webHidden/>
+              </w:rPr>
+              <w:fldChar w:fldCharType="separate"/>
+            </w:r>
+            <w:r>
+              <w:rPr>
+                <w:noProof/>
+                <w:webHidden/>
+              </w:rPr>
+              <w:t>4</w:t>
+            </w:r>
+            <w:r>
+              <w:rPr>
+                <w:noProof/>
+                <w:webHidden/>
+              </w:rPr>
+              <w:fldChar w:fldCharType="end"/>
+            </w:r>
+          </w:hyperlink>
+        </w:p>
+        <w:p>
+          <w:pPr>
+            <w:pStyle w:val="TM2"/>
+            <w:tabs>
+              <w:tab w:val="right" w:leader="dot" w:pos="9060"/>
+            </w:tabs>
+            <w:rPr>
+              <w:noProof/>
+              <w:sz w:val="22"/>
+              <w:szCs w:val="22"/>
+              <w:lang w:val="fr-FR" w:eastAsia="fr-FR" w:bidi="ar-SA"/>
+            </w:rPr>
+          </w:pPr>
+          <w:hyperlink w:anchor="_Toc510535923" w:history="1">
+            <w:r>
+              <w:rPr>
+                <w:rStyle w:val="Lienhypertexte"/>
+                <w:rFonts w:asciiTheme="minorHAnsi" w:hAnsiTheme="minorHAnsi"/>
+              </w:rPr>
+              <w:t>About the author</w:t>
+            </w:r>
+            <w:r>
+              <w:rPr>
+                <w:noProof/>
+                <w:webHidden/>
+              </w:rPr>
+              <w:tab/>
+            </w:r>
+            <w:r>
+              <w:rPr>
+                <w:noProof/>
+                <w:webHidden/>
+              </w:rPr>
+              <w:fldChar w:fldCharType="begin"/>
+            </w:r>
+            <w:r>
+              <w:rPr>
+                <w:noProof/>
+                <w:webHidden/>
+              </w:rPr>
+              <w:instrText xml:space="preserve"> PAGEREF _Toc510535923 \h </w:instrText>
+            </w:r>
+            <w:r>
+              <w:rPr>
+                <w:noProof/>
+                <w:webHidden/>
+              </w:rPr>
+            </w:r>
+            <w:r>
+              <w:rPr>
+                <w:noProof/>
+                <w:webHidden/>
+              </w:rPr>
+              <w:fldChar w:fldCharType="separate"/>
+            </w:r>
+            <w:r>
+              <w:rPr>
+                <w:noProof/>
+                <w:webHidden/>
+              </w:rPr>
+              <w:t>4</w:t>
+            </w:r>
+            <w:r>
+              <w:rPr>
+                <w:noProof/>
+                <w:webHidden/>
+              </w:rPr>
+              <w:fldChar w:fldCharType="end"/>
+            </w:r>
+          </w:hyperlink>
+        </w:p>
+        <w:p>
+          <w:pPr>
+            <w:pStyle w:val="TM1"/>
+            <w:rPr>
+              <w:noProof/>
+              <w:sz w:val="22"/>
+              <w:szCs w:val="22"/>
+              <w:lang w:val="fr-FR" w:eastAsia="fr-FR" w:bidi="ar-SA"/>
+            </w:rPr>
+          </w:pPr>
+          <w:hyperlink w:anchor="_Toc510535924" w:history="1">
+            <w:r>
+              <w:rPr>
+                <w:rStyle w:val="Lienhypertexte"/>
+                <w:rFonts w:asciiTheme="minorHAnsi" w:hAnsiTheme="minorHAnsi"/>
+              </w:rPr>
+              <w:t>Bibliography</w:t>
+            </w:r>
+            <w:r>
+              <w:rPr>
+                <w:noProof/>
+                <w:webHidden/>
+              </w:rPr>
+              <w:tab/>
+            </w:r>
+            <w:r>
+              <w:rPr>
+                <w:noProof/>
+                <w:webHidden/>
+              </w:rPr>
+              <w:fldChar w:fldCharType="begin"/>
+            </w:r>
+            <w:r>
+              <w:rPr>
+                <w:noProof/>
+                <w:webHidden/>
+              </w:rPr>
+              <w:instrText xml:space="preserve"> PAGEREF _Toc510535924 \h </w:instrText>
+            </w:r>
+            <w:r>
+              <w:rPr>
+                <w:noProof/>
+                <w:webHidden/>
+              </w:rPr>
+            </w:r>
+            <w:r>
+              <w:rPr>
+                <w:noProof/>
+                <w:webHidden/>
+              </w:rPr>
+              <w:fldChar w:fldCharType="separate"/>
+            </w:r>
+            <w:r>
+              <w:rPr>
+                <w:noProof/>
+                <w:webHidden/>
+              </w:rPr>
+              <w:t>5</w:t>
+            </w:r>
+            <w:r>
+              <w:rPr>
+                <w:noProof/>
+                <w:webHidden/>
+              </w:rPr>
+              <w:fldChar w:fldCharType="end"/>
+            </w:r>
+          </w:hyperlink>
+        </w:p>
+        <w:p>
+          <w:r>
+            <w:rPr>
+              <w:szCs w:val="24"/>
+            </w:rPr>
+            <w:fldChar w:fldCharType="end"/>
+          </w:r>
+        </w:p>
+      </w:sdtContent>
+    </w:sdt>
+    <w:p>
+      <w:pPr>
+        <w:spacing w:after="200"/>
+        <w:jc w:val="left"/>
+        <w:rPr>
+          <w:b/>
+          <w:bCs/>
+          <w:caps/>
+          <w:spacing w:val="15"/>
+          <w:sz w:val="30"/>
+          <w:szCs w:val="30"/>
+        </w:rPr>
+      </w:pPr>
+    </w:p>
+    <w:p/>
+    <w:p>
+      <w:pPr>
+        <w:pStyle w:val="Titre1"/>
+        <w:jc w:val="both"/>
+      </w:pPr>
+      <w:bookmarkStart w:id="0" w:name="_Toc510535917"/>
+      <w:r>
+        <w:lastRenderedPageBreak/>
+        <w:t>License</w:t>
+      </w:r>
+      <w:bookmarkEnd w:id="0"/>
+    </w:p>
+    <w:p>
+      <w:pPr>
+        <w:tabs>
+          <w:tab w:val="left" w:pos="1218"/>
+          <w:tab w:val="left" w:pos="1540"/>
+        </w:tabs>
+        <w:spacing w:before="600" w:after="0"/>
+        <w:jc w:val="left"/>
+        <w:rPr>
+          <w:szCs w:val="24"/>
+        </w:rPr>
+      </w:pPr>
+      <w:r>
+        <w:rPr>
+          <w:szCs w:val="24"/>
+        </w:rPr>
+        <w:t xml:space="preserve">COPYRIGHT </w:t>
+      </w:r>
+      <w:r>
+        <w:rPr>
+          <w:szCs w:val="24"/>
+        </w:rPr>
+        <w:tab/>
+        <w:t xml:space="preserve">© </w:t>
+      </w:r>
+      <w:r>
+        <w:rPr>
+          <w:szCs w:val="24"/>
+        </w:rPr>
+        <w:tab/>
+        <w:t>201</w:t>
+      </w:r>
+      <w:r>
+        <w:rPr>
+          <w:szCs w:val="24"/>
+        </w:rPr>
+        <w:t>8</w:t>
+      </w:r>
+      <w:r>
+        <w:rPr>
+          <w:szCs w:val="24"/>
+        </w:rPr>
+        <w:t xml:space="preserve"> </w:t>
+      </w:r>
+      <w:r>
+        <w:rPr>
+          <w:szCs w:val="24"/>
+        </w:rPr>
+        <w:t>OLIVIER ROGIER</w:t>
+      </w:r>
+    </w:p>
+    <w:p>
+      <w:pPr>
+        <w:tabs>
+          <w:tab w:val="left" w:pos="1218"/>
+          <w:tab w:val="left" w:pos="1540"/>
+        </w:tabs>
+        <w:spacing w:after="0"/>
+        <w:jc w:val="left"/>
+        <w:rPr>
+          <w:noProof/>
+          <w:szCs w:val="24"/>
+        </w:rPr>
+      </w:pPr>
+      <w:r>
+        <w:rPr>
+          <w:rStyle w:val="Lienhypertexte"/>
+          <w:rFonts w:asciiTheme="minorHAnsi" w:hAnsiTheme="minorHAnsi" w:cstheme="minorBidi"/>
+          <w:noProof w:val="0"/>
+          <w:sz w:val="24"/>
+          <w:szCs w:val="24"/>
+        </w:rPr>
+        <w:tab/>
+      </w:r>
+      <w:r>
+        <w:rPr>
+          <w:rStyle w:val="Lienhypertexte"/>
+          <w:rFonts w:asciiTheme="minorHAnsi" w:hAnsiTheme="minorHAnsi" w:cstheme="minorBidi"/>
+          <w:noProof w:val="0"/>
+          <w:sz w:val="24"/>
+          <w:szCs w:val="24"/>
+        </w:rPr>
+        <w:tab/>
+      </w:r>
+      <w:r>
+        <w:rPr>
+          <w:noProof/>
+          <w:szCs w:val="24"/>
+        </w:rPr>
+        <w:t>CDV 7454</w:t>
+      </w:r>
+      <w:r>
+        <w:rPr>
+          <w:noProof/>
+          <w:szCs w:val="24"/>
+        </w:rPr>
+        <w:t xml:space="preserve">, </w:t>
+      </w:r>
+      <w:r>
+        <w:rPr>
+          <w:noProof/>
+          <w:szCs w:val="24"/>
+        </w:rPr>
+        <w:t>350 CHEMIN PRÉ NEUF</w:t>
+      </w:r>
+      <w:r>
+        <w:rPr>
+          <w:noProof/>
+          <w:szCs w:val="24"/>
+        </w:rPr>
+        <w:t xml:space="preserve">, </w:t>
+      </w:r>
+      <w:r>
+        <w:rPr>
+          <w:noProof/>
+          <w:szCs w:val="24"/>
+        </w:rPr>
+        <w:t>38350 LA MURE</w:t>
+      </w:r>
+      <w:r>
+        <w:rPr>
+          <w:noProof/>
+          <w:szCs w:val="24"/>
+        </w:rPr>
+        <w:t xml:space="preserve">, </w:t>
+      </w:r>
+      <w:r>
+        <w:rPr>
+          <w:noProof/>
+          <w:szCs w:val="24"/>
+        </w:rPr>
+        <w:t>FRANCE</w:t>
+      </w:r>
+    </w:p>
+    <w:p>
+      <w:pPr>
+        <w:tabs>
+          <w:tab w:val="left" w:pos="1218"/>
+          <w:tab w:val="left" w:pos="1540"/>
+        </w:tabs>
+        <w:spacing w:after="0"/>
+        <w:jc w:val="left"/>
+        <w:rPr>
+          <w:rStyle w:val="Lienhypertexte"/>
+          <w:rFonts w:asciiTheme="minorHAnsi" w:hAnsiTheme="minorHAnsi" w:cstheme="minorBidi"/>
+          <w:noProof w:val="0"/>
+          <w:sz w:val="24"/>
+          <w:szCs w:val="24"/>
+        </w:rPr>
+      </w:pPr>
+      <w:r>
+        <w:rPr>
+          <w:szCs w:val="24"/>
+        </w:rPr>
+        <w:tab/>
+      </w:r>
+      <w:r>
+        <w:rPr>
+          <w:szCs w:val="24"/>
+        </w:rPr>
+        <w:tab/>
+      </w:r>
+      <w:hyperlink r:id="rId11" w:history="1">
+        <w:r>
+          <w:rPr>
+            <w:rStyle w:val="Lienhypertexte"/>
+            <w:rFonts w:asciiTheme="minorHAnsi" w:hAnsiTheme="minorHAnsi" w:cstheme="minorBidi"/>
+            <w:noProof w:val="0"/>
+            <w:sz w:val="24"/>
+            <w:szCs w:val="24"/>
+          </w:rPr>
+          <w:t>WWW.ORDISOFTWARE.COM</w:t>
+        </w:r>
+      </w:hyperlink>
+    </w:p>
+    <w:p>
+      <w:pPr>
+        <w:tabs>
+          <w:tab w:val="left" w:pos="1218"/>
+          <w:tab w:val="left" w:pos="1540"/>
+        </w:tabs>
+        <w:spacing w:before="300"/>
+        <w:jc w:val="left"/>
+        <w:rPr>
+          <w:rStyle w:val="Lienhypertexte"/>
+          <w:rFonts w:asciiTheme="minorHAnsi" w:hAnsiTheme="minorHAnsi" w:cstheme="minorBidi"/>
+          <w:noProof w:val="0"/>
+          <w:sz w:val="24"/>
+          <w:szCs w:val="24"/>
+        </w:rPr>
+      </w:pPr>
+      <w:r>
+        <w:rPr>
+          <w:szCs w:val="24"/>
+        </w:rPr>
+        <w:t xml:space="preserve">DEPOSITED </w:t>
+      </w:r>
+      <w:r>
+        <w:rPr>
+          <w:szCs w:val="24"/>
+        </w:rPr>
+        <w:tab/>
+        <w:t xml:space="preserve">@ </w:t>
+      </w:r>
+      <w:r>
+        <w:rPr>
+          <w:szCs w:val="24"/>
+        </w:rPr>
+        <w:tab/>
+      </w:r>
+      <w:hyperlink r:id="rId12" w:history="1">
+        <w:r>
+          <w:rPr>
+            <w:rStyle w:val="Lienhypertexte"/>
+            <w:rFonts w:asciiTheme="minorHAnsi" w:hAnsiTheme="minorHAnsi" w:cstheme="minorBidi"/>
+            <w:noProof w:val="0"/>
+            <w:sz w:val="24"/>
+            <w:szCs w:val="24"/>
+          </w:rPr>
+          <w:t>WWW.DEPOTNUMERIQUE.COM</w:t>
+        </w:r>
+      </w:hyperlink>
+      <w:r>
+        <w:rPr>
+          <w:rStyle w:val="Lienhypertexte"/>
+          <w:rFonts w:asciiTheme="minorHAnsi" w:hAnsiTheme="minorHAnsi" w:cstheme="minorBidi"/>
+          <w:noProof w:val="0"/>
+          <w:sz w:val="24"/>
+          <w:szCs w:val="24"/>
+        </w:rPr>
+        <w:t xml:space="preserve"> </w:t>
+      </w:r>
+      <w:r>
+        <w:rPr>
+          <w:rStyle w:val="Lienhypertexte"/>
+          <w:rFonts w:asciiTheme="minorHAnsi" w:hAnsiTheme="minorHAnsi" w:cstheme="minorBidi"/>
+          <w:noProof w:val="0"/>
+          <w:sz w:val="24"/>
+          <w:szCs w:val="24"/>
+        </w:rPr>
+        <w:br/>
+      </w:r>
+      <w:r>
+        <w:rPr>
+          <w:rStyle w:val="Lienhypertexte"/>
+          <w:rFonts w:asciiTheme="minorHAnsi" w:hAnsiTheme="minorHAnsi" w:cstheme="minorBidi"/>
+          <w:noProof w:val="0"/>
+          <w:sz w:val="24"/>
+          <w:szCs w:val="24"/>
+        </w:rPr>
+        <w:tab/>
+      </w:r>
+      <w:r>
+        <w:rPr>
+          <w:rStyle w:val="Lienhypertexte"/>
+          <w:rFonts w:asciiTheme="minorHAnsi" w:hAnsiTheme="minorHAnsi" w:cstheme="minorBidi"/>
+          <w:noProof w:val="0"/>
+          <w:sz w:val="24"/>
+          <w:szCs w:val="24"/>
+        </w:rPr>
+        <w:tab/>
+        <w:t>N° __________</w:t>
+      </w:r>
+      <w:r>
+        <w:rPr>
+          <w:rStyle w:val="Lienhypertexte"/>
+          <w:rFonts w:asciiTheme="minorHAnsi" w:hAnsiTheme="minorHAnsi" w:cstheme="minorBidi"/>
+          <w:noProof w:val="0"/>
+          <w:sz w:val="24"/>
+          <w:szCs w:val="24"/>
+        </w:rPr>
+        <w:br/>
+      </w:r>
+      <w:r>
+        <w:rPr>
+          <w:rStyle w:val="Lienhypertexte"/>
+          <w:rFonts w:asciiTheme="minorHAnsi" w:hAnsiTheme="minorHAnsi" w:cstheme="minorBidi"/>
+          <w:noProof w:val="0"/>
+          <w:sz w:val="24"/>
+          <w:szCs w:val="24"/>
+        </w:rPr>
+        <w:tab/>
+      </w:r>
+      <w:r>
+        <w:rPr>
+          <w:rStyle w:val="Lienhypertexte"/>
+          <w:rFonts w:asciiTheme="minorHAnsi" w:hAnsiTheme="minorHAnsi" w:cstheme="minorBidi"/>
+          <w:noProof w:val="0"/>
+          <w:sz w:val="24"/>
+          <w:szCs w:val="24"/>
+        </w:rPr>
+        <w:tab/>
+        <w:t>DATE</w:t>
+      </w:r>
+    </w:p>
+    <w:p>
+      <w:pPr>
+        <w:spacing w:before="300"/>
+        <w:jc w:val="left"/>
+        <w:rPr>
+          <w:caps/>
+        </w:rPr>
+      </w:pPr>
+      <w:r>
+        <w:rPr>
+          <w:caps/>
+        </w:rPr>
+        <w:t>This work is made available under the terms of the license</w:t>
+      </w:r>
+    </w:p>
+    <w:p>
+      <w:pPr>
+        <w:ind w:left="284"/>
+        <w:jc w:val="left"/>
+        <w:rPr>
+          <w:i/>
+        </w:rPr>
+      </w:pPr>
+      <w:r>
+        <w:rPr>
+          <w:i/>
+        </w:rPr>
+        <w:t>Mozilla Public License 2.0</w:t>
+      </w:r>
+    </w:p>
+    <w:p>
+      <w:pPr>
+        <w:ind w:left="284"/>
+        <w:jc w:val="left"/>
+        <w:rPr>
+          <w:rStyle w:val="Lienhypertexte"/>
+        </w:rPr>
+      </w:pPr>
+      <w:hyperlink r:id="rId13" w:history="1">
+        <w:r>
+          <w:rPr>
+            <w:rStyle w:val="Lienhypertexte"/>
+          </w:rPr>
+          <w:t>www.mozilla.org/en-US/MPL/2.0</w:t>
+        </w:r>
+      </w:hyperlink>
+    </w:p>
+    <w:p>
+      <w:pPr>
+        <w:ind w:left="284"/>
+        <w:jc w:val="left"/>
+        <w:rPr>
+          <w:rStyle w:val="Lienhypertexte"/>
+        </w:rPr>
+      </w:pPr>
+      <w:hyperlink r:id="rId14" w:history="1">
+        <w:r>
+          <w:rPr>
+            <w:rStyle w:val="Lienhypertexte"/>
+          </w:rPr>
+          <w:t>www.mozilla.org/en-US/MPL/2.0/FAQ</w:t>
+        </w:r>
+      </w:hyperlink>
+    </w:p>
+    <w:p>
+      <w:pPr>
+        <w:spacing w:before="300"/>
+        <w:rPr>
+          <w:caps/>
+        </w:rPr>
+      </w:pPr>
+      <w:r>
+        <w:rPr>
+          <w:caps/>
+        </w:rPr>
+        <w:t xml:space="preserve">Utilization </w:t>
+      </w:r>
+    </w:p>
+    <w:p>
+      <w:r>
+        <w:t xml:space="preserve">This document </w:t>
+      </w:r>
+      <w:r>
+        <w:t>is available for anyone (including individuals and companies) to use for any purpose.</w:t>
+      </w:r>
+      <w:r>
+        <w:t xml:space="preserve"> </w:t>
+      </w:r>
+    </w:p>
+    <w:p>
+      <w:r>
+        <w:t>T</w:t>
+      </w:r>
+      <w:r>
+        <w:t>he MPL only creates obligations for you if you want to distribute the software outside your organization.</w:t>
+      </w:r>
+    </w:p>
+    <w:p>
+      <w:pPr>
+        <w:spacing w:before="300"/>
+        <w:rPr>
+          <w:caps/>
+        </w:rPr>
+      </w:pPr>
+      <w:r>
+        <w:rPr>
+          <w:caps/>
+        </w:rPr>
+        <w:t>Distribution changed or unchanged within an organization</w:t>
+      </w:r>
+    </w:p>
+    <w:p>
+      <w:r>
+        <w:t xml:space="preserve">You have the </w:t>
+      </w:r>
+      <w:r>
+        <w:t xml:space="preserve">right to private modification and distribution (and inside a company or organization counts as </w:t>
+      </w:r>
+      <w:r>
+        <w:t>"</w:t>
+      </w:r>
+      <w:r>
+        <w:t>private</w:t>
+      </w:r>
+      <w:r>
+        <w:t>"</w:t>
+      </w:r>
+      <w:r>
+        <w:t>)</w:t>
+      </w:r>
+      <w:r>
+        <w:t>.</w:t>
+      </w:r>
+    </w:p>
+    <w:p>
+      <w:pPr>
+        <w:spacing w:before="300"/>
+        <w:rPr>
+          <w:caps/>
+        </w:rPr>
+      </w:pPr>
+      <w:r>
+        <w:rPr>
+          <w:caps/>
+        </w:rPr>
+        <w:t>Distribution changed outside an organization</w:t>
+      </w:r>
+    </w:p>
+    <w:p>
+      <w:r>
+        <w:t xml:space="preserve">To see the complete set of </w:t>
+      </w:r>
+      <w:r>
+        <w:t>requirements, read the license.</w:t>
+      </w:r>
+    </w:p>
+    <w:p>
+      <w:r>
+        <w:t>However, generally:</w:t>
+      </w:r>
+    </w:p>
+    <w:p>
+      <w:pPr>
+        <w:pStyle w:val="Paragraphedeliste"/>
+        <w:numPr>
+          <w:ilvl w:val="0"/>
+          <w:numId w:val="33"/>
+        </w:numPr>
+        <w:ind w:left="284" w:hanging="284"/>
+      </w:pPr>
+      <w:r>
+        <w:t>You must inform the recipients that the source code is made available to them under the terms of the MPL (Section 3.1), including any Modifications (as defined in Section 1.10) that you have created.</w:t>
+      </w:r>
+    </w:p>
+    <w:p>
+      <w:pPr>
+        <w:pStyle w:val="Paragraphedeliste"/>
+        <w:numPr>
+          <w:ilvl w:val="0"/>
+          <w:numId w:val="33"/>
+        </w:numPr>
+        <w:ind w:left="284" w:hanging="284"/>
+      </w:pPr>
+      <w:r>
+        <w:t>You must make the grants described in Section 2 of the license.</w:t>
+      </w:r>
+    </w:p>
+    <w:p>
+      <w:pPr>
+        <w:pStyle w:val="Paragraphedeliste"/>
+        <w:numPr>
+          <w:ilvl w:val="0"/>
+          <w:numId w:val="33"/>
+        </w:numPr>
+        <w:ind w:left="284" w:hanging="284"/>
+      </w:pPr>
+      <w:r>
+        <w:t>You must respect the restrictions on removing or altering notices in the source code (Section 3.4).</w:t>
+      </w:r>
+    </w:p>
+    <w:p>
+      <w:pPr>
+        <w:ind w:left="284"/>
+      </w:pPr>
+    </w:p>
+    <w:p>
+      <w:pPr>
+        <w:pStyle w:val="Titre1"/>
+      </w:pPr>
+      <w:bookmarkStart w:id="1" w:name="_Toc510535918"/>
+      <w:r>
+        <w:lastRenderedPageBreak/>
+        <w:t>Foreword</w:t>
+      </w:r>
+      <w:bookmarkEnd w:id="1"/>
+    </w:p>
+    <w:p>
+      <w:pPr>
+        <w:pStyle w:val="Titre2"/>
+        <w:rPr>
+          <w:lang w:val="en-US"/>
+        </w:rPr>
+      </w:pPr>
+      <w:bookmarkStart w:id="2" w:name="_Toc510535919"/>
+      <w:r>
+        <w:rPr>
+          <w:lang w:val="en-US"/>
+        </w:rPr>
+        <w:t>Disclaimer</w:t>
+      </w:r>
+      <w:bookmarkEnd w:id="2"/>
+    </w:p>
+    <w:p>
+      <w:pPr>
+        <w:pStyle w:val="Titre2"/>
+        <w:rPr>
+          <w:lang w:val="en-US"/>
+        </w:rPr>
+      </w:pPr>
+      <w:bookmarkStart w:id="3" w:name="_Toc510535920"/>
+      <w:r>
+        <w:rPr>
+          <w:lang w:val="en-US"/>
+        </w:rPr>
+        <w:t>Who this document is for</w:t>
+      </w:r>
+      <w:bookmarkEnd w:id="3"/>
+    </w:p>
+    <w:p>
+      <w:pPr>
+        <w:pStyle w:val="Titre2"/>
+        <w:rPr>
+          <w:lang w:val="en-US"/>
+        </w:rPr>
+      </w:pPr>
+      <w:bookmarkStart w:id="4" w:name="_Toc510535921"/>
+      <w:r>
+        <w:rPr>
+          <w:lang w:val="en-US"/>
+        </w:rPr>
+        <w:t>How this document is organized</w:t>
+      </w:r>
+      <w:bookmarkEnd w:id="4"/>
+    </w:p>
+    <w:p>
+      <w:pPr>
+        <w:pStyle w:val="Titre2"/>
+        <w:rPr>
+          <w:lang w:val="en-US"/>
+        </w:rPr>
+      </w:pPr>
+      <w:bookmarkStart w:id="5" w:name="_Toc510535922"/>
+      <w:r>
+        <w:rPr>
+          <w:lang w:val="en-US"/>
+        </w:rPr>
+        <w:t>Conventions used in this document</w:t>
+      </w:r>
+      <w:bookmarkEnd w:id="5"/>
+    </w:p>
+    <w:p>
+      <w:pPr>
+        <w:pStyle w:val="Titre2"/>
+        <w:rPr>
+          <w:lang w:val="en-US"/>
+        </w:rPr>
+      </w:pPr>
+      <w:bookmarkStart w:id="6" w:name="_Toc510535923"/>
+      <w:r>
+        <w:rPr>
+          <w:lang w:val="en-US"/>
+        </w:rPr>
+        <w:t>About the author</w:t>
+      </w:r>
+      <w:bookmarkEnd w:id="6"/>
+    </w:p>
+    <w:p>
+      <w:r>
+        <w:t xml:space="preserve">Olivier Rogier is a software </w:t>
+      </w:r>
+      <w:r>
+        <w:t xml:space="preserve">craftsman </w:t>
+      </w:r>
+      <w:r>
+        <w:t xml:space="preserve">mainly </w:t>
+      </w:r>
+      <w:r>
+        <w:t>skilled in C#.NET and Delphi.</w:t>
+      </w:r>
+    </w:p>
+    <w:p>
+      <w:r>
+        <w:t>Such was the destiny of his abilities, of his will, of lived experience and of opportunities.</w:t>
+      </w:r>
+    </w:p>
+    <w:p>
+      <w:r>
+        <w:t xml:space="preserve">Despite </w:t>
+      </w:r>
+      <w:r>
+        <w:t xml:space="preserve">constant unjustified and illegitimate </w:t>
+      </w:r>
+      <w:r>
+        <w:t>oppression</w:t>
+      </w:r>
+      <w:r>
+        <w:t>s</w:t>
+      </w:r>
+      <w:r>
+        <w:t xml:space="preserve"> and aggression</w:t>
+      </w:r>
+      <w:r>
+        <w:t xml:space="preserve">s, </w:t>
+      </w:r>
+      <w:r>
+        <w:t xml:space="preserve">he worked </w:t>
+      </w:r>
+      <w:r>
+        <w:br/>
+      </w:r>
+      <w:r>
+        <w:t>and works day and night every day when that is possible since his childhood for becoming and being a computer programmer</w:t>
+      </w:r>
+      <w:r>
+        <w:t>, regardless of his results that were sometimes good and sometimes bad</w:t>
+      </w:r>
+      <w:r>
+        <w:t>.</w:t>
+      </w:r>
+    </w:p>
+    <w:p>
+      <w:r>
+        <w:t>To learn more about him:</w:t>
+      </w:r>
+    </w:p>
+    <w:p>
+      <w:pPr>
+        <w:pStyle w:val="Paragraphedeliste"/>
+        <w:numPr>
+          <w:ilvl w:val="0"/>
+          <w:numId w:val="11"/>
+        </w:numPr>
+      </w:pPr>
+      <w:r>
+        <w:t xml:space="preserve">Twitter: </w:t>
+      </w:r>
+      <w:hyperlink r:id="rId15" w:history="1">
+        <w:r>
+          <w:rPr>
+            <w:rStyle w:val="Lienhypertexte"/>
+          </w:rPr>
+          <w:t>twitter.com/ordisoftware</w:t>
+        </w:r>
+      </w:hyperlink>
+    </w:p>
+    <w:p>
+      <w:pPr>
+        <w:pStyle w:val="Paragraphedeliste"/>
+        <w:numPr>
+          <w:ilvl w:val="0"/>
+          <w:numId w:val="11"/>
+        </w:numPr>
+      </w:pPr>
+      <w:r>
+        <w:t xml:space="preserve">Facebook: </w:t>
+      </w:r>
+      <w:hyperlink r:id="rId16" w:history="1">
+        <w:r>
+          <w:rPr>
+            <w:rStyle w:val="Lienhypertexte"/>
+          </w:rPr>
+          <w:t>www.facebook.com/ordisoftware</w:t>
+        </w:r>
+      </w:hyperlink>
+    </w:p>
+    <w:p>
+      <w:pPr>
+        <w:pStyle w:val="Paragraphedeliste"/>
+        <w:numPr>
+          <w:ilvl w:val="0"/>
+          <w:numId w:val="11"/>
+        </w:numPr>
+        <w:rPr>
+          <w:rStyle w:val="Lienhypertexte"/>
+        </w:rPr>
+      </w:pPr>
+      <w:r>
+        <w:t xml:space="preserve">LinkedIn: </w:t>
+      </w:r>
+      <w:hyperlink r:id="rId17" w:history="1">
+        <w:r>
+          <w:rPr>
+            <w:rStyle w:val="Lienhypertexte"/>
+          </w:rPr>
+          <w:t>www.linkedin.com/in/ordisoftware</w:t>
+        </w:r>
+      </w:hyperlink>
+    </w:p>
+    <w:p>
+      <w:pPr>
+        <w:pStyle w:val="Paragraphedeliste"/>
+        <w:numPr>
+          <w:ilvl w:val="0"/>
+          <w:numId w:val="11"/>
+        </w:numPr>
+      </w:pPr>
+      <w:r>
+        <w:t xml:space="preserve">Contact: </w:t>
+      </w:r>
+      <w:hyperlink r:id="rId18" w:history="1">
+        <w:r>
+          <w:rPr>
+            <w:rStyle w:val="Lienhypertexte"/>
+            <w:rFonts w:cstheme="minorBidi"/>
+          </w:rPr>
+          <w:t>www.ordisoftware.com/contact</w:t>
+        </w:r>
+      </w:hyperlink>
+    </w:p>
+    <w:p>
+      <w:pPr>
+        <w:pStyle w:val="Paragraphedeliste"/>
+        <w:numPr>
+          <w:ilvl w:val="0"/>
+          <w:numId w:val="11"/>
+        </w:numPr>
+        <w:ind w:left="568" w:hanging="284"/>
+      </w:pPr>
+      <w:r>
+        <w:t xml:space="preserve">Profile: </w:t>
+      </w:r>
+      <w:hyperlink r:id="rId19" w:history="1">
+        <w:r>
+          <w:rPr>
+            <w:rStyle w:val="Lienhypertexte"/>
+            <w:rFonts w:cstheme="minorBidi"/>
+          </w:rPr>
+          <w:t>www.ordisoftware.com/about/author</w:t>
+        </w:r>
+      </w:hyperlink>
+    </w:p>
+    <w:p>
+      <w:pPr>
+        <w:pStyle w:val="Paragraphedeliste"/>
+        <w:numPr>
+          <w:ilvl w:val="0"/>
+          <w:numId w:val="11"/>
+        </w:numPr>
+        <w:ind w:left="568" w:hanging="284"/>
+        <w:rPr>
+          <w:rStyle w:val="Lienhypertexte"/>
+        </w:rPr>
+      </w:pPr>
+      <w:r>
+        <w:t xml:space="preserve">Thoughts: </w:t>
+      </w:r>
+      <w:hyperlink r:id="rId20" w:history="1">
+        <w:r>
+          <w:rPr>
+            <w:rStyle w:val="Lienhypertexte"/>
+            <w:rFonts w:cstheme="minorBidi"/>
+          </w:rPr>
+          <w:t>www.ordisoftware.com/about/libre-software</w:t>
+        </w:r>
+      </w:hyperlink>
+    </w:p>
+    <w:p>
+      <w:pPr>
+        <w:pStyle w:val="Paragraphedeliste"/>
+        <w:numPr>
+          <w:ilvl w:val="0"/>
+          <w:numId w:val="11"/>
+        </w:numPr>
+        <w:ind w:left="568" w:hanging="284"/>
+      </w:pPr>
+      <w:r>
+        <w:t xml:space="preserve">Projects: </w:t>
+      </w:r>
+      <w:hyperlink r:id="rId21" w:history="1">
+        <w:r>
+          <w:rPr>
+            <w:rStyle w:val="Lienhypertexte"/>
+            <w:rFonts w:cstheme="minorBidi"/>
+          </w:rPr>
+          <w:t>www.ordisoftware.com/projects</w:t>
+        </w:r>
+      </w:hyperlink>
+    </w:p>
+    <w:p>
+      <w:pPr>
+        <w:pStyle w:val="Paragraphedeliste"/>
+        <w:numPr>
+          <w:ilvl w:val="0"/>
+          <w:numId w:val="11"/>
+        </w:numPr>
+        <w:ind w:left="568" w:hanging="284"/>
+      </w:pPr>
+      <w:r>
+        <w:t xml:space="preserve">Blog: </w:t>
+      </w:r>
+      <w:hyperlink r:id="rId22" w:history="1">
+        <w:r>
+          <w:rPr>
+            <w:rStyle w:val="Lienhypertexte"/>
+            <w:rFonts w:cstheme="minorBidi"/>
+          </w:rPr>
+          <w:t>www.ordisoftware.com/blog</w:t>
+        </w:r>
+      </w:hyperlink>
+    </w:p>
+    <w:p>
+      <w:pPr>
+        <w:pStyle w:val="Paragraphedeliste"/>
+        <w:numPr>
+          <w:ilvl w:val="0"/>
+          <w:numId w:val="11"/>
+        </w:numPr>
+        <w:ind w:left="568" w:hanging="284"/>
+      </w:pPr>
+      <w:r>
+        <w:t xml:space="preserve">Skills: </w:t>
+      </w:r>
+      <w:hyperlink r:id="rId23" w:history="1">
+        <w:r>
+          <w:rPr>
+            <w:rStyle w:val="Lienhypertexte"/>
+            <w:rFonts w:cstheme="minorBidi"/>
+          </w:rPr>
+          <w:t>www.ordisoftware.com/business/skills</w:t>
+        </w:r>
+      </w:hyperlink>
+    </w:p>
+    <w:p>
+      <w:pPr>
+        <w:pStyle w:val="Paragraphedeliste"/>
+        <w:numPr>
+          <w:ilvl w:val="0"/>
+          <w:numId w:val="11"/>
+        </w:numPr>
+        <w:ind w:left="568" w:hanging="284"/>
+      </w:pPr>
+      <w:r>
+        <w:t>Achievements</w:t>
+      </w:r>
+      <w:r>
+        <w:t xml:space="preserve">: </w:t>
+      </w:r>
+      <w:hyperlink r:id="rId24" w:history="1">
+        <w:r>
+          <w:rPr>
+            <w:rStyle w:val="Lienhypertexte"/>
+            <w:rFonts w:cstheme="minorBidi"/>
+          </w:rPr>
+          <w:t>www.ordisoftware.com/business/history</w:t>
+        </w:r>
+      </w:hyperlink>
+    </w:p>
+    <w:p>
+      <w:pPr>
+        <w:pStyle w:val="Paragraphedeliste"/>
+        <w:numPr>
+          <w:ilvl w:val="0"/>
+          <w:numId w:val="11"/>
+        </w:numPr>
+        <w:rPr>
+          <w:rStyle w:val="Lienhypertexte"/>
+        </w:rPr>
+      </w:pPr>
+      <w:r>
+        <w:t xml:space="preserve">Bibliography: </w:t>
+      </w:r>
+      <w:hyperlink r:id="rId25" w:history="1">
+        <w:r>
+          <w:rPr>
+            <w:rStyle w:val="Lienhypertexte"/>
+          </w:rPr>
+          <w:t>www.ordisoftware.com/business/bibliography</w:t>
+        </w:r>
+      </w:hyperlink>
+    </w:p>
+    <w:p>
+      <w:pPr>
+        <w:pStyle w:val="Paragraphedeliste"/>
+        <w:numPr>
+          <w:ilvl w:val="0"/>
+          <w:numId w:val="11"/>
+        </w:numPr>
+        <w:ind w:left="568" w:hanging="284"/>
+      </w:pPr>
+      <w:r>
+        <w:t xml:space="preserve">Service offer: </w:t>
+      </w:r>
+      <w:hyperlink r:id="rId26" w:history="1">
+        <w:r>
+          <w:rPr>
+            <w:rStyle w:val="Lienhypertexte"/>
+            <w:rFonts w:cstheme="minorBidi"/>
+          </w:rPr>
+          <w:t>www.ordisoftware.com/services</w:t>
+        </w:r>
+      </w:hyperlink>
+    </w:p>
+    <w:p/>
+    <w:p>
+      <w:pPr>
+        <w:spacing w:after="200"/>
+        <w:jc w:val="left"/>
+      </w:pPr>
+      <w:r>
+        <w:br w:type="page"/>
+      </w:r>
+    </w:p>
+    <w:p>
+      <w:pPr>
+        <w:pStyle w:val="Titre1"/>
+      </w:pPr>
+      <w:r>
+        <w:lastRenderedPageBreak/>
+        <w:t>Agile roots</w:t>
+      </w:r>
+    </w:p>
+    <w:p>
+      <w:pPr>
+        <w:pStyle w:val="Titre2"/>
+      </w:pPr>
+      <w:r>
+        <w:t>Iterative</w:t>
+      </w:r>
+    </w:p>
+    <w:p>
+      <w:pPr>
+        <w:rPr>
+          <w:lang w:val="en" w:bidi="ar-SA"/>
+        </w:rPr>
+      </w:pPr>
+    </w:p>
+    <w:p>
+      <w:pPr>
+        <w:pStyle w:val="Titre2"/>
+      </w:pPr>
+      <w:r>
+        <w:t>I</w:t>
+      </w:r>
+      <w:r>
+        <w:t>ncremental</w:t>
+      </w:r>
+    </w:p>
+    <w:p>
+      <w:pPr>
+        <w:rPr>
+          <w:lang w:val="en" w:bidi="ar-SA"/>
+        </w:rPr>
+      </w:pPr>
+    </w:p>
+    <w:p>
+      <w:pPr>
+        <w:pStyle w:val="Titre2"/>
+      </w:pPr>
+      <w:r>
+        <w:t>Scenario</w:t>
+      </w:r>
+    </w:p>
+    <w:p>
+      <w:pPr>
+        <w:rPr>
+          <w:lang w:val="en" w:bidi="ar-SA"/>
+        </w:rPr>
+      </w:pPr>
+    </w:p>
+    <w:p>
+      <w:pPr>
+        <w:pStyle w:val="Titre2"/>
+      </w:pPr>
+      <w:r>
+        <w:t>D</w:t>
+      </w:r>
+      <w:r>
+        <w:t>eliverable</w:t>
+      </w:r>
+    </w:p>
+    <w:p>
+      <w:pPr>
+        <w:rPr>
+          <w:lang w:val="en" w:bidi="ar-SA"/>
+        </w:rPr>
+      </w:pPr>
+    </w:p>
+    <w:p>
+      <w:pPr>
+        <w:pStyle w:val="Titre1"/>
+      </w:pPr>
+      <w:r>
+        <w:lastRenderedPageBreak/>
+        <w:t>Project phase according to unified process</w:t>
+      </w:r>
+    </w:p>
+    <w:p>
+      <w:pPr>
+        <w:pStyle w:val="Titre2"/>
+      </w:pPr>
+      <w:r>
+        <w:t xml:space="preserve">inception or </w:t>
+      </w:r>
+      <w:bookmarkStart w:id="7" w:name="_GoBack"/>
+      <w:bookmarkEnd w:id="7"/>
+      <w:r>
+        <w:t>starting the project</w:t>
+      </w:r>
+    </w:p>
+    <w:p>
+      <w:pPr>
+        <w:rPr>
+          <w:lang w:val="en" w:bidi="ar-SA"/>
+        </w:rPr>
+      </w:pPr>
+    </w:p>
+    <w:p>
+      <w:pPr>
+        <w:pStyle w:val="Titre2"/>
+      </w:pPr>
+      <w:r>
+        <w:t>elaboration</w:t>
+      </w:r>
+      <w:r>
+        <w:t xml:space="preserve"> or Analysis and high-level design</w:t>
+      </w:r>
+    </w:p>
+    <w:p>
+      <w:pPr>
+        <w:rPr>
+          <w:lang w:val="en" w:bidi="ar-SA"/>
+        </w:rPr>
+      </w:pPr>
+    </w:p>
+    <w:p>
+      <w:pPr>
+        <w:pStyle w:val="Titre2"/>
+      </w:pPr>
+      <w:r>
+        <w:t>construction</w:t>
+      </w:r>
+      <w:r>
+        <w:t xml:space="preserve"> or low-leval design and Implementation</w:t>
+      </w:r>
+    </w:p>
+    <w:p>
+      <w:pPr>
+        <w:rPr>
+          <w:lang w:val="en" w:bidi="ar-SA"/>
+        </w:rPr>
+      </w:pPr>
+    </w:p>
+    <w:p>
+      <w:pPr>
+        <w:pStyle w:val="Titre2"/>
+      </w:pPr>
+      <w:r>
+        <w:t>transition</w:t>
+      </w:r>
+      <w:r>
+        <w:t xml:space="preserve"> or Quality testing and releasing</w:t>
+      </w:r>
+    </w:p>
+    <w:p>
+      <w:pPr>
+        <w:rPr>
+          <w:lang w:val="en" w:bidi="ar-SA"/>
+        </w:rPr>
+      </w:pPr>
+    </w:p>
+    <w:p/>
     <w:sectPr>
-      <w:footerReference w:type="default" r:id="rId11"/>
+      <w:footerReference w:type="default" r:id="rId27"/>
       <w:type w:val="continuous"/>
       <w:pgSz w:w="11906" w:h="16838" w:code="9"/>
       <w:pgMar w:top="1418" w:right="1418" w:bottom="1418" w:left="1418" w:header="851" w:footer="851" w:gutter="0"/>
@@ -319,29 +2064,8 @@
                 <w:i/>
                 <w:color w:val="262626" w:themeColor="text1" w:themeTint="D9"/>
                 <w:sz w:val="20"/>
-                <w:lang w:val="fr-FR"/>
-              </w:rPr>
-              <w:t xml:space="preserve">Software </w:t>
-            </w:r>
-            <w:proofErr w:type="spellStart"/>
-            <w:r>
-              <w:rPr>
-                <w:i/>
-                <w:color w:val="262626" w:themeColor="text1" w:themeTint="D9"/>
-                <w:sz w:val="20"/>
-                <w:lang w:val="fr-FR"/>
-              </w:rPr>
-              <w:t>Methodology</w:t>
-            </w:r>
-            <w:proofErr w:type="spellEnd"/>
-            <w:r>
-              <w:rPr>
-                <w:i/>
-                <w:color w:val="262626" w:themeColor="text1" w:themeTint="D9"/>
-                <w:sz w:val="20"/>
-                <w:lang w:val="fr-FR"/>
-              </w:rPr>
-              <w:t xml:space="preserve"> Guidelines</w:t>
+              </w:rPr>
+              <w:t>Software Methodology Guidelines</w:t>
             </w:r>
           </w:sdtContent>
         </w:sdt>
@@ -387,7 +2111,7 @@
             <w:color w:val="262626" w:themeColor="text1" w:themeTint="D9"/>
             <w:sz w:val="20"/>
           </w:rPr>
-          <w:t>2</w:t>
+          <w:t>6</w:t>
         </w:r>
         <w:r>
           <w:rPr>
@@ -436,7 +2160,7 @@
             <w:color w:val="262626" w:themeColor="text1" w:themeTint="D9"/>
             <w:sz w:val="20"/>
           </w:rPr>
-          <w:t>1</w:t>
+          <w:t>6</w:t>
         </w:r>
         <w:r>
           <w:rPr>
@@ -4574,7 +6298,7 @@
 </file>
 
 <file path=customXml/itemProps1.xml><?xml version="1.0" encoding="utf-8"?>
-<ds:datastoreItem xmlns:ds="http://schemas.openxmlformats.org/officeDocument/2006/customXml" ds:itemID="{D511E555-248D-4625-B2E5-7ACB0150211C}">
+<ds:datastoreItem xmlns:ds="http://schemas.openxmlformats.org/officeDocument/2006/customXml" ds:itemID="{0CDD0B4E-3730-4C88-A01E-8F832CC39D0E}">
   <ds:schemaRefs>
     <ds:schemaRef ds:uri="http://schemas.openxmlformats.org/officeDocument/2006/bibliography"/>
   </ds:schemaRefs>

</xml_diff>